<commit_message>
Update technish ontwerp en plan van aanpak
</commit_message>
<xml_diff>
--- a/Memory Game/FunctioneelOntwerp2.docx
+++ b/Memory Game/FunctioneelOntwerp2.docx
@@ -189,7 +189,21 @@
         <w:rPr>
           <w:rFonts w:ascii="Ubuntu" w:eastAsia="Ubuntu" w:hAnsi="Ubuntu" w:cs="Ubuntu"/>
         </w:rPr>
-        <w:t>Klas:OITAOO4A</w:t>
+        <w:t>Klas</w:t>
+      </w:r>
+      <w:proofErr w:type="gramStart"/>
+      <w:r>
+        <w:rPr>
+          <w:rFonts w:ascii="Ubuntu" w:eastAsia="Ubuntu" w:hAnsi="Ubuntu" w:cs="Ubuntu"/>
+        </w:rPr>
+        <w:t>:OITAOO</w:t>
+      </w:r>
+      <w:proofErr w:type="gramEnd"/>
+      <w:r>
+        <w:rPr>
+          <w:rFonts w:ascii="Ubuntu" w:eastAsia="Ubuntu" w:hAnsi="Ubuntu" w:cs="Ubuntu"/>
+        </w:rPr>
+        <w:t>4A</w:t>
       </w:r>
       <w:bookmarkStart w:id="3" w:name="h.gjdgxs" w:colFirst="0" w:colLast="0"/>
       <w:bookmarkEnd w:id="3"/>
@@ -235,12 +249,19 @@
         <w:rPr>
           <w:rFonts w:ascii="Ubuntu" w:eastAsia="Ubuntu" w:hAnsi="Ubuntu" w:cs="Ubuntu"/>
         </w:rPr>
-        <w:t>Versie:</w:t>
-      </w:r>
+        <w:t>Versie</w:t>
+      </w:r>
+      <w:proofErr w:type="gramStart"/>
       <w:r>
         <w:rPr>
           <w:rFonts w:ascii="Ubuntu" w:eastAsia="Ubuntu" w:hAnsi="Ubuntu" w:cs="Ubuntu"/>
         </w:rPr>
+        <w:t>:</w:t>
+      </w:r>
+      <w:r>
+        <w:rPr>
+          <w:rFonts w:ascii="Ubuntu" w:eastAsia="Ubuntu" w:hAnsi="Ubuntu" w:cs="Ubuntu"/>
+        </w:rPr>
         <w:tab/>
       </w:r>
       <w:r>
@@ -249,6 +270,7 @@
         </w:rPr>
         <w:tab/>
       </w:r>
+      <w:proofErr w:type="gramEnd"/>
       <w:r>
         <w:rPr>
           <w:rFonts w:ascii="Ubuntu" w:eastAsia="Ubuntu" w:hAnsi="Ubuntu" w:cs="Ubuntu"/>
@@ -712,12 +734,6 @@
           <w:insideV w:val="single" w:sz="8" w:space="0" w:color="000000"/>
         </w:tblBorders>
         <w:tblLayout w:type="fixed"/>
-        <w:tblCellMar>
-          <w:top w:w="0" w:type="dxa"/>
-          <w:left w:w="0" w:type="dxa"/>
-          <w:bottom w:w="0" w:type="dxa"/>
-          <w:right w:w="0" w:type="dxa"/>
-        </w:tblCellMar>
         <w:tblLook w:val="0600" w:firstRow="0" w:lastRow="0" w:firstColumn="0" w:lastColumn="0" w:noHBand="1" w:noVBand="1"/>
       </w:tblPr>
       <w:tblGrid>
@@ -727,14 +743,6 @@
         <w:gridCol w:w="2730"/>
       </w:tblGrid>
       <w:tr>
-        <w:tblPrEx>
-          <w:tblCellMar>
-            <w:top w:w="0" w:type="dxa"/>
-            <w:left w:w="0" w:type="dxa"/>
-            <w:bottom w:w="0" w:type="dxa"/>
-            <w:right w:w="0" w:type="dxa"/>
-          </w:tblCellMar>
-        </w:tblPrEx>
         <w:tc>
           <w:tcPr>
             <w:tcW w:w="1260" w:type="dxa"/>
@@ -843,14 +851,6 @@
         </w:tc>
       </w:tr>
       <w:tr>
-        <w:tblPrEx>
-          <w:tblCellMar>
-            <w:top w:w="0" w:type="dxa"/>
-            <w:left w:w="0" w:type="dxa"/>
-            <w:bottom w:w="0" w:type="dxa"/>
-            <w:right w:w="0" w:type="dxa"/>
-          </w:tblCellMar>
-        </w:tblPrEx>
         <w:tc>
           <w:tcPr>
             <w:tcW w:w="1260" w:type="dxa"/>
@@ -929,14 +929,6 @@
         </w:tc>
       </w:tr>
       <w:tr>
-        <w:tblPrEx>
-          <w:tblCellMar>
-            <w:top w:w="0" w:type="dxa"/>
-            <w:left w:w="0" w:type="dxa"/>
-            <w:bottom w:w="0" w:type="dxa"/>
-            <w:right w:w="0" w:type="dxa"/>
-          </w:tblCellMar>
-        </w:tblPrEx>
         <w:tc>
           <w:tcPr>
             <w:tcW w:w="1260" w:type="dxa"/>
@@ -1003,14 +995,6 @@
         </w:tc>
       </w:tr>
       <w:tr>
-        <w:tblPrEx>
-          <w:tblCellMar>
-            <w:top w:w="0" w:type="dxa"/>
-            <w:left w:w="0" w:type="dxa"/>
-            <w:bottom w:w="0" w:type="dxa"/>
-            <w:right w:w="0" w:type="dxa"/>
-          </w:tblCellMar>
-        </w:tblPrEx>
         <w:tc>
           <w:tcPr>
             <w:tcW w:w="1260" w:type="dxa"/>
@@ -1077,14 +1061,6 @@
         </w:tc>
       </w:tr>
       <w:tr>
-        <w:tblPrEx>
-          <w:tblCellMar>
-            <w:top w:w="0" w:type="dxa"/>
-            <w:left w:w="0" w:type="dxa"/>
-            <w:bottom w:w="0" w:type="dxa"/>
-            <w:right w:w="0" w:type="dxa"/>
-          </w:tblCellMar>
-        </w:tblPrEx>
         <w:tc>
           <w:tcPr>
             <w:tcW w:w="1260" w:type="dxa"/>
@@ -1231,13 +1207,7 @@
         <w:rPr>
           <w:rFonts w:ascii="Ubuntu" w:eastAsia="Ubuntu" w:hAnsi="Ubuntu" w:cs="Ubuntu"/>
         </w:rPr>
-        <w:t>Elke functionaliteit wordt beschreven in een ap</w:t>
-      </w:r>
-      <w:r>
-        <w:rPr>
-          <w:rFonts w:ascii="Ubuntu" w:eastAsia="Ubuntu" w:hAnsi="Ubuntu" w:cs="Ubuntu"/>
-        </w:rPr>
-        <w:t>arte paragraaf met een toelichting over de functionaliteit.</w:t>
+        <w:t>Elke functionaliteit wordt beschreven in een aparte paragraaf met een toelichting over de functionaliteit.</w:t>
       </w:r>
     </w:p>
     <w:p>
@@ -1338,11 +1308,11 @@
       </w:r>
     </w:p>
     <w:p>
-      <w:pPr>
-        <w:spacing w:before="115" w:line="240" w:lineRule="auto"/>
-      </w:pPr>
-      <w:r>
-        <w:t>Een Memory Game voor kinderen rond de 10 jaar.</w:t>
+      <w:r>
+        <w:t>We hebben de opdracht gekregen van onze opdrachtgever om een memory game te maken met levels en een timer en het is een</w:t>
+      </w:r>
+      <w:r>
+        <w:t xml:space="preserve"> Memory Game voor kinderen rond de 10 jaar.</w:t>
       </w:r>
     </w:p>
     <w:p>
@@ -1370,13 +1340,14 @@
     </w:p>
     <w:p>
       <w:r>
-        <w:t xml:space="preserve">Entertainen van jonge kinderen terwijl ze leren van het </w:t>
-      </w:r>
-      <w:proofErr w:type="spellStart"/>
-      <w:r>
-        <w:t>onthou</w:t>
-      </w:r>
-      <w:proofErr w:type="spellEnd"/>
+        <w:t>Entertainen van jonge kinderen terwijl ze leren van het onthou</w:t>
+      </w:r>
+      <w:r>
+        <w:t>den</w:t>
+      </w:r>
+      <w:r>
+        <w:t xml:space="preserve"> voor het</w:t>
+      </w:r>
       <w:r>
         <w:t xml:space="preserve"> vermogen van hun hersenen.</w:t>
       </w:r>
@@ -1384,38 +1355,6 @@
     <w:p>
       <w:bookmarkStart w:id="20" w:name="h.564ifoqn8q22" w:colFirst="0" w:colLast="0"/>
       <w:bookmarkEnd w:id="20"/>
-      <w:r>
-        <w:br w:type="page"/>
-      </w:r>
-    </w:p>
-    <w:p>
-      <w:pPr>
-        <w:pStyle w:val="Kop1"/>
-        <w:contextualSpacing w:val="0"/>
-      </w:pPr>
-      <w:bookmarkStart w:id="21" w:name="h.86sswzaywftc" w:colFirst="0" w:colLast="0"/>
-      <w:bookmarkStart w:id="22" w:name="h.i9ehrgseea2z" w:colFirst="0" w:colLast="0"/>
-      <w:bookmarkEnd w:id="21"/>
-      <w:bookmarkEnd w:id="22"/>
-      <w:r>
-        <w:lastRenderedPageBreak/>
-        <w:t>Relationeel overzicht</w:t>
-      </w:r>
-    </w:p>
-    <w:p/>
-    <w:p>
-      <w:r>
-        <w:t>Een overzicht van de data opslag (optioneel)</w:t>
-      </w:r>
-    </w:p>
-    <w:p>
-      <w:r>
-        <w:t>Er is een data opslag</w:t>
-      </w:r>
-      <w:bookmarkStart w:id="23" w:name="h.xda8ccpqdwpi" w:colFirst="0" w:colLast="0"/>
-      <w:bookmarkEnd w:id="23"/>
-    </w:p>
-    <w:p>
       <w:r>
         <w:br w:type="page"/>
       </w:r>
@@ -1426,10 +1365,14 @@
         <w:spacing w:before="280" w:after="80"/>
         <w:contextualSpacing w:val="0"/>
       </w:pPr>
-      <w:bookmarkStart w:id="24" w:name="h.5vhol9iubz7w" w:colFirst="0" w:colLast="0"/>
-      <w:bookmarkStart w:id="25" w:name="h.p3vni7mhm5g" w:colFirst="0" w:colLast="0"/>
+      <w:bookmarkStart w:id="21" w:name="h.86sswzaywftc" w:colFirst="0" w:colLast="0"/>
+      <w:bookmarkStart w:id="22" w:name="h.i9ehrgseea2z" w:colFirst="0" w:colLast="0"/>
+      <w:bookmarkStart w:id="23" w:name="h.5vhol9iubz7w" w:colFirst="0" w:colLast="0"/>
+      <w:bookmarkStart w:id="24" w:name="h.p3vni7mhm5g" w:colFirst="0" w:colLast="0"/>
+      <w:bookmarkEnd w:id="21"/>
+      <w:bookmarkEnd w:id="22"/>
+      <w:bookmarkEnd w:id="23"/>
       <w:bookmarkEnd w:id="24"/>
-      <w:bookmarkEnd w:id="25"/>
       <w:r>
         <w:lastRenderedPageBreak/>
         <w:t>Beschrijving per informatie functie</w:t>
@@ -1447,8 +1390,8 @@
         <w:pStyle w:val="Kop2"/>
         <w:contextualSpacing w:val="0"/>
       </w:pPr>
-      <w:bookmarkStart w:id="26" w:name="h.76z1i96t1cnk" w:colFirst="0" w:colLast="0"/>
-      <w:bookmarkEnd w:id="26"/>
+      <w:bookmarkStart w:id="25" w:name="h.76z1i96t1cnk" w:colFirst="0" w:colLast="0"/>
+      <w:bookmarkEnd w:id="25"/>
       <w:r>
         <w:t>Structuur</w:t>
       </w:r>
@@ -1471,15 +1414,58 @@
         <w:pStyle w:val="Kop2"/>
         <w:contextualSpacing w:val="0"/>
       </w:pPr>
-      <w:bookmarkStart w:id="27" w:name="h.jek1oyhznpmj" w:colFirst="0" w:colLast="0"/>
-      <w:bookmarkEnd w:id="27"/>
+      <w:bookmarkStart w:id="26" w:name="h.jek1oyhznpmj" w:colFirst="0" w:colLast="0"/>
+      <w:bookmarkEnd w:id="26"/>
       <w:r>
         <w:t xml:space="preserve">Hoofdscherm </w:t>
       </w:r>
     </w:p>
     <w:p>
       <w:r>
-        <w:t>Keuze menu van Niveau en Start knop</w:t>
+        <w:rPr>
+          <w:noProof/>
+        </w:rPr>
+        <w:drawing>
+          <wp:inline distT="0" distB="0" distL="0" distR="0">
+            <wp:extent cx="3302241" cy="3076575"/>
+            <wp:effectExtent l="0" t="0" r="0" b="0"/>
+            <wp:docPr id="2" name="Afbeelding 2"/>
+            <wp:cNvGraphicFramePr>
+              <a:graphicFrameLocks xmlns:a="http://schemas.openxmlformats.org/drawingml/2006/main" noChangeAspect="1"/>
+            </wp:cNvGraphicFramePr>
+            <a:graphic xmlns:a="http://schemas.openxmlformats.org/drawingml/2006/main">
+              <a:graphicData uri="http://schemas.openxmlformats.org/drawingml/2006/picture">
+                <pic:pic xmlns:pic="http://schemas.openxmlformats.org/drawingml/2006/picture">
+                  <pic:nvPicPr>
+                    <pic:cNvPr id="2" name="Start.png"/>
+                    <pic:cNvPicPr/>
+                  </pic:nvPicPr>
+                  <pic:blipFill>
+                    <a:blip r:embed="rId7">
+                      <a:extLst>
+                        <a:ext uri="{28A0092B-C50C-407E-A947-70E740481C1C}">
+                          <a14:useLocalDpi xmlns:a14="http://schemas.microsoft.com/office/drawing/2010/main" val="0"/>
+                        </a:ext>
+                      </a:extLst>
+                    </a:blip>
+                    <a:stretch>
+                      <a:fillRect/>
+                    </a:stretch>
+                  </pic:blipFill>
+                  <pic:spPr>
+                    <a:xfrm>
+                      <a:off x="0" y="0"/>
+                      <a:ext cx="3305942" cy="3080023"/>
+                    </a:xfrm>
+                    <a:prstGeom prst="rect">
+                      <a:avLst/>
+                    </a:prstGeom>
+                  </pic:spPr>
+                </pic:pic>
+              </a:graphicData>
+            </a:graphic>
+          </wp:inline>
+        </w:drawing>
       </w:r>
     </w:p>
     <w:p>
@@ -1487,52 +1473,152 @@
         <w:pStyle w:val="Kop2"/>
         <w:contextualSpacing w:val="0"/>
       </w:pPr>
-      <w:bookmarkStart w:id="28" w:name="h.agxmuicmdshx" w:colFirst="0" w:colLast="0"/>
+      <w:bookmarkStart w:id="27" w:name="h.agxmuicmdshx" w:colFirst="0" w:colLast="0"/>
+      <w:bookmarkEnd w:id="27"/>
+      <w:r>
+        <w:t>Andere vensters</w:t>
+      </w:r>
+      <w:bookmarkStart w:id="28" w:name="h.5o49x114til8" w:colFirst="0" w:colLast="0"/>
       <w:bookmarkEnd w:id="28"/>
-      <w:r>
-        <w:t>Andere vensters</w:t>
-      </w:r>
-      <w:bookmarkStart w:id="29" w:name="h.5o49x114til8" w:colFirst="0" w:colLast="0"/>
+    </w:p>
+    <w:p>
+      <w:r>
+        <w:t>Spelscherm</w:t>
+      </w:r>
+      <w:bookmarkStart w:id="29" w:name="h.ekedhu4mowfw" w:colFirst="0" w:colLast="0"/>
+      <w:bookmarkStart w:id="30" w:name="h.62aemqn15h62" w:colFirst="0" w:colLast="0"/>
       <w:bookmarkEnd w:id="29"/>
-    </w:p>
-    <w:p>
-      <w:r>
-        <w:t>Spelscherm en score scherm</w:t>
-      </w:r>
-    </w:p>
-    <w:p>
-      <w:bookmarkStart w:id="30" w:name="h.ekedhu4mowfw" w:colFirst="0" w:colLast="0"/>
-      <w:bookmarkStart w:id="31" w:name="h.62aemqn15h62" w:colFirst="0" w:colLast="0"/>
       <w:bookmarkEnd w:id="30"/>
+    </w:p>
+    <w:p>
+      <w:r>
+        <w:rPr>
+          <w:noProof/>
+        </w:rPr>
+        <w:drawing>
+          <wp:inline distT="0" distB="0" distL="0" distR="0">
+            <wp:extent cx="3590925" cy="3399102"/>
+            <wp:effectExtent l="0" t="0" r="0" b="0"/>
+            <wp:docPr id="3" name="Afbeelding 3"/>
+            <wp:cNvGraphicFramePr>
+              <a:graphicFrameLocks xmlns:a="http://schemas.openxmlformats.org/drawingml/2006/main" noChangeAspect="1"/>
+            </wp:cNvGraphicFramePr>
+            <a:graphic xmlns:a="http://schemas.openxmlformats.org/drawingml/2006/main">
+              <a:graphicData uri="http://schemas.openxmlformats.org/drawingml/2006/picture">
+                <pic:pic xmlns:pic="http://schemas.openxmlformats.org/drawingml/2006/picture">
+                  <pic:nvPicPr>
+                    <pic:cNvPr id="3" name="Spel.png"/>
+                    <pic:cNvPicPr/>
+                  </pic:nvPicPr>
+                  <pic:blipFill>
+                    <a:blip r:embed="rId8">
+                      <a:extLst>
+                        <a:ext uri="{28A0092B-C50C-407E-A947-70E740481C1C}">
+                          <a14:useLocalDpi xmlns:a14="http://schemas.microsoft.com/office/drawing/2010/main" val="0"/>
+                        </a:ext>
+                      </a:extLst>
+                    </a:blip>
+                    <a:stretch>
+                      <a:fillRect/>
+                    </a:stretch>
+                  </pic:blipFill>
+                  <pic:spPr>
+                    <a:xfrm>
+                      <a:off x="0" y="0"/>
+                      <a:ext cx="3598372" cy="3406151"/>
+                    </a:xfrm>
+                    <a:prstGeom prst="rect">
+                      <a:avLst/>
+                    </a:prstGeom>
+                  </pic:spPr>
+                </pic:pic>
+              </a:graphicData>
+            </a:graphic>
+          </wp:inline>
+        </w:drawing>
+      </w:r>
+    </w:p>
+    <w:p>
+      <w:pPr>
+        <w:pStyle w:val="Normaalweb"/>
+        <w:rPr>
+          <w:b/>
+          <w:sz w:val="28"/>
+        </w:rPr>
+      </w:pPr>
+      <w:r>
+        <w:rPr>
+          <w:b/>
+          <w:sz w:val="28"/>
+        </w:rPr>
+        <w:lastRenderedPageBreak/>
+        <w:t xml:space="preserve">Datastromen </w:t>
+      </w:r>
+    </w:p>
+    <w:p>
+      <w:pPr>
+        <w:pStyle w:val="Normaalweb"/>
+      </w:pPr>
+      <w:r>
+        <w:t>flowchart:</w:t>
+      </w:r>
+    </w:p>
+    <w:p>
+      <w:pPr>
+        <w:pStyle w:val="Normaalweb"/>
+      </w:pPr>
+      <w:r>
+        <w:rPr>
+          <w:noProof/>
+        </w:rPr>
+        <w:drawing>
+          <wp:inline distT="0" distB="0" distL="0" distR="0">
+            <wp:extent cx="5078095" cy="7400925"/>
+            <wp:effectExtent l="0" t="0" r="8255" b="9525"/>
+            <wp:docPr id="4" name="Afbeelding 4"/>
+            <wp:cNvGraphicFramePr>
+              <a:graphicFrameLocks xmlns:a="http://schemas.openxmlformats.org/drawingml/2006/main" noChangeAspect="1"/>
+            </wp:cNvGraphicFramePr>
+            <a:graphic xmlns:a="http://schemas.openxmlformats.org/drawingml/2006/main">
+              <a:graphicData uri="http://schemas.openxmlformats.org/drawingml/2006/picture">
+                <pic:pic xmlns:pic="http://schemas.openxmlformats.org/drawingml/2006/picture">
+                  <pic:nvPicPr>
+                    <pic:cNvPr id="4" name="Activity Diagram0.png"/>
+                    <pic:cNvPicPr/>
+                  </pic:nvPicPr>
+                  <pic:blipFill>
+                    <a:blip r:embed="rId9">
+                      <a:extLst>
+                        <a:ext uri="{28A0092B-C50C-407E-A947-70E740481C1C}">
+                          <a14:useLocalDpi xmlns:a14="http://schemas.microsoft.com/office/drawing/2010/main" val="0"/>
+                        </a:ext>
+                      </a:extLst>
+                    </a:blip>
+                    <a:stretch>
+                      <a:fillRect/>
+                    </a:stretch>
+                  </pic:blipFill>
+                  <pic:spPr>
+                    <a:xfrm>
+                      <a:off x="0" y="0"/>
+                      <a:ext cx="5078095" cy="7400925"/>
+                    </a:xfrm>
+                    <a:prstGeom prst="rect">
+                      <a:avLst/>
+                    </a:prstGeom>
+                  </pic:spPr>
+                </pic:pic>
+              </a:graphicData>
+            </a:graphic>
+          </wp:inline>
+        </w:drawing>
+      </w:r>
+      <w:bookmarkStart w:id="31" w:name="_GoBack"/>
       <w:bookmarkEnd w:id="31"/>
-      <w:r>
-        <w:br w:type="page"/>
-      </w:r>
-    </w:p>
-    <w:p>
-      <w:pPr>
-        <w:pStyle w:val="Kop1"/>
-        <w:contextualSpacing w:val="0"/>
-      </w:pPr>
-      <w:bookmarkStart w:id="32" w:name="h.6d5qkm2ladfb" w:colFirst="0" w:colLast="0"/>
-      <w:bookmarkStart w:id="33" w:name="h.k7txb0mczztg" w:colFirst="0" w:colLast="0"/>
-      <w:bookmarkEnd w:id="32"/>
-      <w:bookmarkEnd w:id="33"/>
-      <w:r>
-        <w:lastRenderedPageBreak/>
-        <w:t>Bijlages</w:t>
-      </w:r>
     </w:p>
     <w:p/>
-    <w:p>
-      <w:r>
-        <w:t>Worden mee gestuurd.</w:t>
-      </w:r>
-      <w:bookmarkStart w:id="34" w:name="_GoBack"/>
-      <w:bookmarkEnd w:id="34"/>
-    </w:p>
     <w:sectPr>
-      <w:footerReference w:type="default" r:id="rId6"/>
+      <w:footerReference w:type="default" r:id="rId10"/>
       <w:pgSz w:w="12240" w:h="15840"/>
       <w:pgMar w:top="1440" w:right="1440" w:bottom="1440" w:left="1440" w:header="708" w:footer="708" w:gutter="0"/>
       <w:pgNumType w:start="1"/>
@@ -2237,13 +2323,24 @@
     <w:tblPr>
       <w:tblStyleRowBandSize w:val="1"/>
       <w:tblStyleColBandSize w:val="1"/>
-      <w:tblCellMar>
-        <w:top w:w="0" w:type="dxa"/>
-        <w:left w:w="0" w:type="dxa"/>
-        <w:bottom w:w="0" w:type="dxa"/>
-        <w:right w:w="0" w:type="dxa"/>
-      </w:tblCellMar>
     </w:tblPr>
+  </w:style>
+  <w:style w:type="paragraph" w:styleId="Normaalweb">
+    <w:name w:val="Normal (Web)"/>
+    <w:basedOn w:val="Standaard"/>
+    <w:uiPriority w:val="99"/>
+    <w:semiHidden/>
+    <w:unhideWhenUsed/>
+    <w:rsid w:val="00517948"/>
+    <w:pPr>
+      <w:spacing w:before="100" w:beforeAutospacing="1" w:after="100" w:afterAutospacing="1" w:line="240" w:lineRule="auto"/>
+    </w:pPr>
+    <w:rPr>
+      <w:rFonts w:ascii="Times New Roman" w:eastAsia="Times New Roman" w:hAnsi="Times New Roman" w:cs="Times New Roman"/>
+      <w:color w:val="auto"/>
+      <w:sz w:val="24"/>
+      <w:szCs w:val="24"/>
+    </w:rPr>
   </w:style>
 </w:styles>
 </file>
@@ -2507,4 +2604,16 @@
     </a:ext>
   </a:extLst>
 </a:theme>
+</file>
+
+<file path=customXml/item1.xml><?xml version="1.0" encoding="utf-8"?>
+<b:Sources xmlns:b="http://schemas.openxmlformats.org/officeDocument/2006/bibliography" xmlns="http://schemas.openxmlformats.org/officeDocument/2006/bibliography" SelectedStyle="\APASixthEditionOfficeOnline.xsl" StyleName="APA" Version="6"/>
+</file>
+
+<file path=customXml/itemProps1.xml><?xml version="1.0" encoding="utf-8"?>
+<ds:datastoreItem xmlns:ds="http://schemas.openxmlformats.org/officeDocument/2006/customXml" ds:itemID="{D0006C83-0536-45CC-AEE0-85D6A2CFCEF0}">
+  <ds:schemaRefs>
+    <ds:schemaRef ds:uri="http://schemas.openxmlformats.org/officeDocument/2006/bibliography"/>
+  </ds:schemaRefs>
+</ds:datastoreItem>
 </file>
</xml_diff>